<commit_message>
Draft in pdf format
</commit_message>
<xml_diff>
--- a/EARIN Lab7 - draft.docx
+++ b/EARIN Lab7 - draft.docx
@@ -5070,16 +5070,8 @@
 <file path=customXml/itemProps3.xml><?xml version="1.0" encoding="utf-8"?>
 <ds:datastoreItem xmlns:ds="http://schemas.openxmlformats.org/officeDocument/2006/customXml" ds:itemID="{F84FC5E1-E160-453B-BCCC-295644F28ED5}">
   <ds:schemaRefs>
-    <ds:schemaRef ds:uri="http://purl.org/dc/terms/"/>
-    <ds:schemaRef ds:uri="http://purl.org/dc/dcmitype/"/>
-    <ds:schemaRef ds:uri="http://schemas.openxmlformats.org/package/2006/metadata/core-properties"/>
-    <ds:schemaRef ds:uri="http://purl.org/dc/elements/1.1/"/>
-    <ds:schemaRef ds:uri="f6a305b3-7982-4cdf-aac2-627a9d90d8b2"/>
-    <ds:schemaRef ds:uri="http://www.w3.org/XML/1998/namespace"/>
-    <ds:schemaRef ds:uri="http://schemas.microsoft.com/office/2006/documentManagement/types"/>
     <ds:schemaRef ds:uri="http://schemas.microsoft.com/office/2006/metadata/properties"/>
     <ds:schemaRef ds:uri="http://schemas.microsoft.com/office/infopath/2007/PartnerControls"/>
-    <ds:schemaRef ds:uri="d2800a3b-6821-47fa-91fe-840edbcf21ad"/>
   </ds:schemaRefs>
 </ds:datastoreItem>
 </file>
</xml_diff>